<commit_message>
BDCN & DDI Done
</commit_message>
<xml_diff>
--- a/DBMS/Coursework/DDI - B8 Draft v3.docx
+++ b/DBMS/Coursework/DDI - B8 Draft v3.docx
@@ -345,7 +345,62 @@
           <w:sz w:val="32"/>
           <w:szCs w:val="32"/>
         </w:rPr>
-        <w:t>Group Members</w:t>
+        <w:t xml:space="preserve">Group </w:t>
+      </w:r>
+      <w:r>
+        <w:rPr>
+          <w:rStyle w:val="normaltextrun"/>
+          <w:rFonts w:ascii="Aptos" w:eastAsiaTheme="majorEastAsia" w:hAnsi="Aptos" w:cstheme="minorHAnsi"/>
+          <w:b/>
+          <w:bCs/>
+          <w:sz w:val="32"/>
+          <w:szCs w:val="32"/>
+        </w:rPr>
+        <w:t>B</w:t>
+      </w:r>
+      <w:r>
+        <w:rPr>
+          <w:rStyle w:val="normaltextrun"/>
+          <w:rFonts w:ascii="Aptos" w:eastAsiaTheme="majorEastAsia" w:hAnsi="Aptos" w:cstheme="minorHAnsi"/>
+          <w:b/>
+          <w:bCs/>
+          <w:sz w:val="32"/>
+          <w:szCs w:val="32"/>
+        </w:rPr>
+        <w:t xml:space="preserve"> </w:t>
+      </w:r>
+      <w:r>
+        <w:rPr>
+          <w:rStyle w:val="normaltextrun"/>
+          <w:rFonts w:ascii="Aptos" w:eastAsiaTheme="majorEastAsia" w:hAnsi="Aptos" w:cstheme="minorHAnsi"/>
+          <w:b/>
+          <w:bCs/>
+          <w:sz w:val="32"/>
+          <w:szCs w:val="32"/>
+        </w:rPr>
+        <w:t>-</w:t>
+      </w:r>
+      <w:r>
+        <w:rPr>
+          <w:rStyle w:val="normaltextrun"/>
+          <w:rFonts w:ascii="Aptos" w:eastAsiaTheme="majorEastAsia" w:hAnsi="Aptos" w:cstheme="minorHAnsi"/>
+          <w:b/>
+          <w:bCs/>
+          <w:sz w:val="32"/>
+          <w:szCs w:val="32"/>
+        </w:rPr>
+        <w:t xml:space="preserve"> </w:t>
+      </w:r>
+      <w:r>
+        <w:rPr>
+          <w:rStyle w:val="normaltextrun"/>
+          <w:rFonts w:ascii="Aptos" w:eastAsiaTheme="majorEastAsia" w:hAnsi="Aptos" w:cstheme="minorHAnsi"/>
+          <w:b/>
+          <w:bCs/>
+          <w:sz w:val="32"/>
+          <w:szCs w:val="32"/>
+        </w:rPr>
+        <w:t>8</w:t>
       </w:r>
     </w:p>
     <w:tbl>
@@ -5072,23 +5127,7 @@
                 <w:b/>
                 <w:bCs/>
               </w:rPr>
-              <w:t xml:space="preserve">NOT NULL, </w:t>
-            </w:r>
-            <w:proofErr w:type="gramStart"/>
-            <w:r>
-              <w:rPr>
-                <w:b/>
-                <w:bCs/>
-              </w:rPr>
-              <w:t>Must</w:t>
-            </w:r>
-            <w:proofErr w:type="gramEnd"/>
-            <w:r>
-              <w:rPr>
-                <w:b/>
-                <w:bCs/>
-              </w:rPr>
-              <w:t xml:space="preserve"> be positive</w:t>
+              <w:t>NOT NULL, Must be positive</w:t>
             </w:r>
           </w:p>
         </w:tc>
@@ -5554,15 +5593,7 @@
           </w:tcPr>
           <w:p>
             <w:r>
-              <w:t xml:space="preserve">Total cost before discounts </w:t>
-            </w:r>
-            <w:proofErr w:type="gramStart"/>
-            <w:r>
-              <w:t>are</w:t>
-            </w:r>
-            <w:proofErr w:type="gramEnd"/>
-            <w:r>
-              <w:t xml:space="preserve"> applied</w:t>
+              <w:t>Total cost before discounts are applied</w:t>
             </w:r>
           </w:p>
         </w:tc>
@@ -5590,23 +5621,7 @@
                 <w:b/>
                 <w:bCs/>
               </w:rPr>
-              <w:t xml:space="preserve">NOT NULL, </w:t>
-            </w:r>
-            <w:proofErr w:type="gramStart"/>
-            <w:r>
-              <w:rPr>
-                <w:b/>
-                <w:bCs/>
-              </w:rPr>
-              <w:t>Must</w:t>
-            </w:r>
-            <w:proofErr w:type="gramEnd"/>
-            <w:r>
-              <w:rPr>
-                <w:b/>
-                <w:bCs/>
-              </w:rPr>
-              <w:t xml:space="preserve"> be positive</w:t>
+              <w:t>NOT NULL, Must be positive</w:t>
             </w:r>
           </w:p>
         </w:tc>
@@ -5728,23 +5743,7 @@
                 <w:b/>
                 <w:bCs/>
               </w:rPr>
-              <w:t xml:space="preserve">NOT NULL, </w:t>
-            </w:r>
-            <w:proofErr w:type="gramStart"/>
-            <w:r>
-              <w:rPr>
-                <w:b/>
-                <w:bCs/>
-              </w:rPr>
-              <w:t>Must</w:t>
-            </w:r>
-            <w:proofErr w:type="gramEnd"/>
-            <w:r>
-              <w:rPr>
-                <w:b/>
-                <w:bCs/>
-              </w:rPr>
-              <w:t xml:space="preserve"> be positive</w:t>
+              <w:t>NOT NULL, Must be positive</w:t>
             </w:r>
           </w:p>
         </w:tc>
@@ -7814,15 +7813,7 @@
         <w:t xml:space="preserve"> Service Catalogue:</w:t>
       </w:r>
       <w:r>
-        <w:t xml:space="preserve"> A single employee </w:t>
-      </w:r>
-      <w:proofErr w:type="gramStart"/>
-      <w:r>
-        <w:t>is able to</w:t>
-      </w:r>
-      <w:proofErr w:type="gramEnd"/>
-      <w:r>
-        <w:t xml:space="preserve"> provide multiple services, and a single service is being provided by multiple employees. (ServicesProvided table)</w:t>
+        <w:t xml:space="preserve"> A single employee is able to provide multiple services, and a single service is being provided by multiple employees. (ServicesProvided table)</w:t>
       </w:r>
     </w:p>
     <w:p>
@@ -7886,15 +7877,7 @@
         <w:t xml:space="preserve"> ClientAppointments:</w:t>
       </w:r>
       <w:r>
-        <w:t xml:space="preserve"> One employee can conduct many </w:t>
-      </w:r>
-      <w:proofErr w:type="gramStart"/>
-      <w:r>
-        <w:t>clients</w:t>
-      </w:r>
-      <w:proofErr w:type="gramEnd"/>
-      <w:r>
-        <w:t xml:space="preserve"> appointments, and one appointment can be for many employees. (ServicesProvided table)</w:t>
+        <w:t xml:space="preserve"> One employee can conduct many clients appointments, and one appointment can be for many employees. (ServicesProvided table)</w:t>
       </w:r>
     </w:p>
     <w:p>
@@ -8500,7 +8483,7 @@
           <w:noProof/>
         </w:rPr>
         <w:drawing>
-          <wp:inline distT="0" distB="0" distL="0" distR="0" wp14:anchorId="29C01C3C" wp14:editId="7DF66CC7">
+          <wp:inline distT="0" distB="0" distL="0" distR="0" wp14:anchorId="29C01C3C" wp14:editId="64D935C4">
             <wp:extent cx="4518660" cy="3015777"/>
             <wp:effectExtent l="0" t="0" r="0" b="0"/>
             <wp:docPr id="605895362" name="Picture 24" descr="A group of white rectangles with black text&#10;&#10;AI-generated content may be incorrect."/>
@@ -8571,16 +8554,19 @@
     <w:p>
       <w:pPr>
         <w:jc w:val="center"/>
-      </w:pPr>
-      <w:r>
-        <w:rPr>
-          <w:noProof/>
+        <w:rPr>
+          <w:lang w:val="en-IN"/>
+        </w:rPr>
+      </w:pPr>
+      <w:r>
+        <w:rPr>
+          <w:lang w:val="en-IN"/>
         </w:rPr>
         <w:drawing>
-          <wp:inline distT="0" distB="0" distL="0" distR="0" wp14:anchorId="78D2DF90" wp14:editId="733972CF">
-            <wp:extent cx="4333715" cy="4000500"/>
+          <wp:inline distT="0" distB="0" distL="0" distR="0" wp14:anchorId="04B924ED" wp14:editId="4B8D4479">
+            <wp:extent cx="4404360" cy="4065713"/>
             <wp:effectExtent l="0" t="0" r="0" b="0"/>
-            <wp:docPr id="365906444" name="Picture 20" descr="A black background with white text&#10;&#10;AI-generated content may be incorrect."/>
+            <wp:docPr id="43721785" name="Picture 16" descr="A black background with white text&#10;&#10;AI-generated content may be incorrect."/>
             <wp:cNvGraphicFramePr>
               <a:graphicFrameLocks xmlns:a="http://schemas.openxmlformats.org/drawingml/2006/main" noChangeAspect="1"/>
             </wp:cNvGraphicFramePr>
@@ -8588,7 +8574,7 @@
               <a:graphicData uri="http://schemas.openxmlformats.org/drawingml/2006/picture">
                 <pic:pic xmlns:pic="http://schemas.openxmlformats.org/drawingml/2006/picture">
                   <pic:nvPicPr>
-                    <pic:cNvPr id="365906444" name="Picture 20" descr="A black background with white text&#10;&#10;AI-generated content may be incorrect."/>
+                    <pic:cNvPr id="43721785" name="Picture 16" descr="A black background with white text&#10;&#10;AI-generated content may be incorrect."/>
                     <pic:cNvPicPr>
                       <a:picLocks noChangeAspect="1" noChangeArrowheads="1"/>
                     </pic:cNvPicPr>
@@ -8609,7 +8595,7 @@
                   <pic:spPr bwMode="auto">
                     <a:xfrm>
                       <a:off x="0" y="0"/>
-                      <a:ext cx="4404989" cy="4066294"/>
+                      <a:ext cx="4415789" cy="4076263"/>
                     </a:xfrm>
                     <a:prstGeom prst="rect">
                       <a:avLst/>
@@ -8797,15 +8783,7 @@
         <w:jc w:val="both"/>
       </w:pPr>
       <w:r>
-        <w:t xml:space="preserve">Microsoft Access comes with Microsoft 365 Suite. </w:t>
-      </w:r>
-      <w:proofErr w:type="gramStart"/>
-      <w:r>
-        <w:t>So</w:t>
-      </w:r>
-      <w:proofErr w:type="gramEnd"/>
-      <w:r>
-        <w:t xml:space="preserve"> to install Access we need to install MS 365 suite. Goto </w:t>
+        <w:t xml:space="preserve">Microsoft Access comes with Microsoft 365 Suite. So to install Access we need to install MS 365 suite. Goto </w:t>
       </w:r>
       <w:hyperlink r:id="rId11" w:anchor="download" w:history="1">
         <w:r>
@@ -8978,13 +8956,8 @@
       <w:r>
         <w:t xml:space="preserve">This is the icon for Microsoft </w:t>
       </w:r>
-      <w:proofErr w:type="gramStart"/>
-      <w:r>
-        <w:t>Access,</w:t>
-      </w:r>
-      <w:proofErr w:type="gramEnd"/>
-      <w:r>
-        <w:t xml:space="preserve"> </w:t>
+      <w:r>
+        <w:t xml:space="preserve">Access, </w:t>
       </w:r>
       <w:r>
         <w:t>after opening you are presented with this user interface.</w:t>
@@ -9074,23 +9047,7 @@
         <w:t xml:space="preserve"> half of the window shows recent files that are previously opened. </w:t>
       </w:r>
       <w:r>
-        <w:t xml:space="preserve">For fresh installations, you won’t see anything, but in my </w:t>
-      </w:r>
-      <w:proofErr w:type="gramStart"/>
-      <w:r>
-        <w:t>pc</w:t>
-      </w:r>
-      <w:proofErr w:type="gramEnd"/>
-      <w:r>
-        <w:t xml:space="preserve"> I already opened databases </w:t>
-      </w:r>
-      <w:proofErr w:type="gramStart"/>
-      <w:r>
-        <w:t>previously</w:t>
-      </w:r>
-      <w:proofErr w:type="gramEnd"/>
-      <w:r>
-        <w:t xml:space="preserve"> so I get a list of databases to open. </w:t>
+        <w:t xml:space="preserve">For fresh installations, you won’t see anything, but in my pc I already opened databases previously so I get a list of databases to open. </w:t>
       </w:r>
     </w:p>
     <w:p>
@@ -9169,7 +9126,7 @@
           <w:noProof/>
         </w:rPr>
         <w:drawing>
-          <wp:inline distT="0" distB="0" distL="0" distR="0" wp14:anchorId="3A834499" wp14:editId="3AB60062">
+          <wp:inline distT="0" distB="0" distL="0" distR="0" wp14:anchorId="3A834499" wp14:editId="1AC59986">
             <wp:extent cx="4010891" cy="2473575"/>
             <wp:effectExtent l="0" t="0" r="8890" b="3175"/>
             <wp:docPr id="1648687802" name="Picture 21"/>
@@ -9235,7 +9192,7 @@
           <w:noProof/>
         </w:rPr>
         <w:drawing>
-          <wp:inline distT="0" distB="0" distL="0" distR="0" wp14:anchorId="3BB02479" wp14:editId="41B43DDC">
+          <wp:inline distT="0" distB="0" distL="0" distR="0" wp14:anchorId="3BB02479" wp14:editId="36F61D0F">
             <wp:extent cx="4592782" cy="2301743"/>
             <wp:effectExtent l="0" t="0" r="0" b="3810"/>
             <wp:docPr id="1736937166" name="Picture 24"/>
@@ -9383,15 +9340,7 @@
         <w:jc w:val="both"/>
       </w:pPr>
       <w:r>
-        <w:t xml:space="preserve">We need to create a </w:t>
-      </w:r>
-      <w:proofErr w:type="gramStart"/>
-      <w:r>
-        <w:t>table,</w:t>
-      </w:r>
-      <w:proofErr w:type="gramEnd"/>
-      <w:r>
-        <w:t xml:space="preserve"> Goto Create </w:t>
+        <w:t xml:space="preserve">We need to create a table, Goto Create </w:t>
       </w:r>
       <w:r>
         <w:t>menu and</w:t>
@@ -10048,6 +9997,7 @@
           <w:b/>
           <w:bCs/>
         </w:rPr>
+        <w:lastRenderedPageBreak/>
         <w:t>3</w:t>
       </w:r>
       <w:r>
@@ -10271,7 +10221,6 @@
         <w:jc w:val="both"/>
       </w:pPr>
       <w:r>
-        <w:lastRenderedPageBreak/>
         <w:t xml:space="preserve">The Employees table stores all the data related to employee who works for the company. </w:t>
       </w:r>
     </w:p>
@@ -10414,6 +10363,7 @@
         <w:jc w:val="both"/>
       </w:pPr>
       <w:r>
+        <w:lastRenderedPageBreak/>
         <w:t xml:space="preserve">Service Catalogue table has 4 attributes including ServiceID, ServiceName, ServiceDescription, ServiceHourlyRate and ServiceID is the primary key. The below screenshot shows the table structure with data type. </w:t>
       </w:r>
     </w:p>
@@ -10601,7 +10551,6 @@
         <w:rPr>
           <w:noProof/>
         </w:rPr>
-        <w:lastRenderedPageBreak/>
         <w:drawing>
           <wp:inline distT="0" distB="0" distL="0" distR="0" wp14:anchorId="77265FCB" wp14:editId="33ADE5B0">
             <wp:extent cx="4315427" cy="1819529"/>
@@ -10717,6 +10666,7 @@
         <w:rPr>
           <w:noProof/>
         </w:rPr>
+        <w:lastRenderedPageBreak/>
         <w:drawing>
           <wp:inline distT="0" distB="0" distL="0" distR="0" wp14:anchorId="50346212" wp14:editId="0151F0EF">
             <wp:extent cx="4363059" cy="1590897"/>
@@ -10828,7 +10778,6 @@
         <w:rPr>
           <w:noProof/>
         </w:rPr>
-        <w:lastRenderedPageBreak/>
         <w:drawing>
           <wp:inline distT="0" distB="0" distL="0" distR="0" wp14:anchorId="6E0DA8D6" wp14:editId="102EEB4D">
             <wp:extent cx="4010891" cy="1468039"/>
@@ -10992,6 +10941,7 @@
         <w:rPr>
           <w:rFonts w:asciiTheme="minorHAnsi" w:hAnsiTheme="minorHAnsi" w:cstheme="minorHAnsi"/>
         </w:rPr>
+        <w:lastRenderedPageBreak/>
         <w:t>Populating Tables with Data</w:t>
       </w:r>
       <w:bookmarkEnd w:id="11"/>
@@ -11126,13 +11076,8 @@
         <w:t xml:space="preserve"> and for non</w:t>
       </w:r>
       <w:r>
-        <w:t xml:space="preserve">-technical </w:t>
-      </w:r>
-      <w:proofErr w:type="gramStart"/>
-      <w:r>
-        <w:t>users</w:t>
-      </w:r>
-      <w:proofErr w:type="gramEnd"/>
+        <w:t>-technical users</w:t>
+      </w:r>
       <w:r>
         <w:t xml:space="preserve"> data can be </w:t>
       </w:r>
@@ -11149,15 +11094,7 @@
         <w:t>.</w:t>
       </w:r>
       <w:r>
-        <w:t xml:space="preserve"> We have used simpler </w:t>
-      </w:r>
-      <w:proofErr w:type="gramStart"/>
-      <w:r>
-        <w:t>datasets</w:t>
-      </w:r>
-      <w:proofErr w:type="gramEnd"/>
-      <w:r>
-        <w:t xml:space="preserve"> so</w:t>
+        <w:t xml:space="preserve"> We have used simpler datasets so</w:t>
       </w:r>
       <w:r>
         <w:t xml:space="preserve"> we</w:t>
@@ -11215,7 +11152,6 @@
         <w:rPr>
           <w:noProof/>
         </w:rPr>
-        <w:lastRenderedPageBreak/>
         <w:drawing>
           <wp:inline distT="0" distB="0" distL="0" distR="0" wp14:anchorId="38ADE084" wp14:editId="689E01D2">
             <wp:extent cx="5731510" cy="1171575"/>
@@ -11739,6 +11675,7 @@
           <w:b/>
           <w:bCs/>
         </w:rPr>
+        <w:lastRenderedPageBreak/>
         <w:t>EmployeeName:</w:t>
       </w:r>
       <w:r>
@@ -11787,21 +11724,7 @@
         <w:rPr>
           <w:rFonts w:cstheme="minorHAnsi"/>
         </w:rPr>
-        <w:t xml:space="preserve"> </w:t>
-      </w:r>
-      <w:proofErr w:type="gramStart"/>
-      <w:r>
-        <w:rPr>
-          <w:rFonts w:cstheme="minorHAnsi"/>
-        </w:rPr>
-        <w:t>This attributes</w:t>
-      </w:r>
-      <w:proofErr w:type="gramEnd"/>
-      <w:r>
-        <w:rPr>
-          <w:rFonts w:cstheme="minorHAnsi"/>
-        </w:rPr>
-        <w:t xml:space="preserve"> store the value of</w:t>
+        <w:t xml:space="preserve"> This attributes store the value of</w:t>
       </w:r>
       <w:r>
         <w:rPr>
@@ -11971,7 +11894,6 @@
           <w:b/>
           <w:bCs/>
         </w:rPr>
-        <w:lastRenderedPageBreak/>
         <w:t>ServiceID:</w:t>
       </w:r>
       <w:r>
@@ -12593,7 +12515,6 @@
         <w:rPr>
           <w:noProof/>
         </w:rPr>
-        <w:lastRenderedPageBreak/>
         <w:drawing>
           <wp:inline distT="0" distB="0" distL="0" distR="0" wp14:anchorId="56B102F8" wp14:editId="30DEC8D7">
             <wp:extent cx="5731510" cy="1321435"/>
@@ -12930,6 +12851,7 @@
         <w:rPr>
           <w:noProof/>
         </w:rPr>
+        <w:lastRenderedPageBreak/>
         <w:drawing>
           <wp:inline distT="0" distB="0" distL="0" distR="0" wp14:anchorId="62354FB0" wp14:editId="0F97BADA">
             <wp:extent cx="4864100" cy="1483378"/>
@@ -13190,7 +13112,6 @@
           <w:b/>
           <w:bCs/>
         </w:rPr>
-        <w:lastRenderedPageBreak/>
         <w:t>InvoiceRows</w:t>
       </w:r>
       <w:r>
@@ -14232,7 +14153,6 @@
         </w:rPr>
         <w:t xml:space="preserve"> </w:t>
       </w:r>
-      <w:proofErr w:type="gramStart"/>
       <w:r>
         <w:rPr>
           <w:rFonts w:ascii="Consolas" w:eastAsia="Times New Roman" w:hAnsi="Consolas" w:cs="Times New Roman"/>
@@ -14257,7 +14177,6 @@
         </w:rPr>
         <w:t>;</w:t>
       </w:r>
-      <w:proofErr w:type="gramEnd"/>
     </w:p>
     <w:p>
       <w:pPr>
@@ -14390,7 +14309,6 @@
         </w:rPr>
         <w:t xml:space="preserve"> ClientID = </w:t>
       </w:r>
-      <w:proofErr w:type="gramStart"/>
       <w:r>
         <w:rPr>
           <w:rFonts w:ascii="Consolas" w:eastAsia="Times New Roman" w:hAnsi="Consolas" w:cs="Times New Roman"/>
@@ -14415,7 +14333,6 @@
         </w:rPr>
         <w:t>;</w:t>
       </w:r>
-      <w:proofErr w:type="gramEnd"/>
     </w:p>
     <w:p>
       <w:pPr>
@@ -14432,7 +14349,6 @@
           <w14:ligatures w14:val="none"/>
         </w:rPr>
       </w:pPr>
-      <w:proofErr w:type="gramStart"/>
       <w:r>
         <w:rPr>
           <w:rFonts w:ascii="Consolas" w:eastAsia="Times New Roman" w:hAnsi="Consolas" w:cs="Times New Roman"/>
@@ -14457,7 +14373,6 @@
         </w:rPr>
         <w:t>;</w:t>
       </w:r>
-      <w:proofErr w:type="gramEnd"/>
     </w:p>
     <w:p>
       <w:pPr>
@@ -15277,22 +15192,8 @@
           <w:lang w:eastAsia="en-IN"/>
           <w14:ligatures w14:val="none"/>
         </w:rPr>
-        <w:t xml:space="preserve"> employees.employeeid = clientappointments.</w:t>
-      </w:r>
-      <w:proofErr w:type="gramStart"/>
-      <w:r>
-        <w:rPr>
-          <w:rFonts w:ascii="Consolas" w:eastAsia="Times New Roman" w:hAnsi="Consolas" w:cs="Times New Roman"/>
-          <w:color w:val="000000"/>
-          <w:kern w:val="0"/>
-          <w:sz w:val="23"/>
-          <w:szCs w:val="23"/>
-          <w:lang w:eastAsia="en-IN"/>
-          <w14:ligatures w14:val="none"/>
-        </w:rPr>
-        <w:t>employeeid;</w:t>
-      </w:r>
-      <w:proofErr w:type="gramEnd"/>
+        <w:t xml:space="preserve"> employees.employeeid = clientappointments.employeeid;</w:t>
+      </w:r>
     </w:p>
     <w:p/>
     <w:p>
@@ -15553,22 +15454,8 @@
           <w:lang w:eastAsia="en-IN"/>
           <w14:ligatures w14:val="none"/>
         </w:rPr>
-        <w:t xml:space="preserve"> </w:t>
-      </w:r>
-      <w:proofErr w:type="gramStart"/>
-      <w:r>
-        <w:rPr>
-          <w:rFonts w:ascii="Consolas" w:eastAsia="Times New Roman" w:hAnsi="Consolas" w:cs="Times New Roman"/>
-          <w:color w:val="000000"/>
-          <w:kern w:val="0"/>
-          <w:sz w:val="23"/>
-          <w:szCs w:val="23"/>
-          <w:lang w:eastAsia="en-IN"/>
-          <w14:ligatures w14:val="none"/>
-        </w:rPr>
-        <w:t>Clients;</w:t>
-      </w:r>
-      <w:proofErr w:type="gramEnd"/>
+        <w:t xml:space="preserve"> Clients;</w:t>
+      </w:r>
     </w:p>
     <w:p/>
     <w:p>
@@ -15824,22 +15711,8 @@
           <w:lang w:eastAsia="en-IN"/>
           <w14:ligatures w14:val="none"/>
         </w:rPr>
-        <w:t xml:space="preserve"> </w:t>
-      </w:r>
-      <w:proofErr w:type="gramStart"/>
-      <w:r>
-        <w:rPr>
-          <w:rFonts w:ascii="Consolas" w:eastAsia="Times New Roman" w:hAnsi="Consolas" w:cs="Times New Roman"/>
-          <w:color w:val="000000"/>
-          <w:kern w:val="0"/>
-          <w:sz w:val="23"/>
-          <w:szCs w:val="23"/>
-          <w:lang w:eastAsia="en-IN"/>
-          <w14:ligatures w14:val="none"/>
-        </w:rPr>
-        <w:t>Employees;</w:t>
-      </w:r>
-      <w:proofErr w:type="gramEnd"/>
+        <w:t xml:space="preserve"> Employees;</w:t>
+      </w:r>
     </w:p>
     <w:p/>
     <w:p>
@@ -15986,10 +15859,13 @@
           <w:lang w:eastAsia="en-IN"/>
           <w14:ligatures w14:val="none"/>
         </w:rPr>
-        <w:t xml:space="preserve"> </w:t>
-      </w:r>
-      <w:proofErr w:type="gramStart"/>
-      <w:r>
+        <w:t xml:space="preserve"> );</w:t>
+      </w:r>
+    </w:p>
+    <w:p>
+      <w:pPr>
+        <w:shd w:val="clear" w:color="auto" w:fill="FFFFFF"/>
+        <w:spacing w:after="0" w:line="300" w:lineRule="atLeast"/>
         <w:rPr>
           <w:rFonts w:ascii="Consolas" w:eastAsia="Times New Roman" w:hAnsi="Consolas" w:cs="Times New Roman"/>
           <w:color w:val="000000"/>
@@ -15999,14 +15875,20 @@
           <w:lang w:eastAsia="en-IN"/>
           <w14:ligatures w14:val="none"/>
         </w:rPr>
-        <w:t>);</w:t>
-      </w:r>
-      <w:proofErr w:type="gramEnd"/>
-    </w:p>
-    <w:p>
-      <w:pPr>
-        <w:shd w:val="clear" w:color="auto" w:fill="FFFFFF"/>
-        <w:spacing w:after="0" w:line="300" w:lineRule="atLeast"/>
+      </w:pPr>
+      <w:r>
+        <w:rPr>
+          <w:rFonts w:ascii="Consolas" w:eastAsia="Times New Roman" w:hAnsi="Consolas" w:cs="Times New Roman"/>
+          <w:color w:val="0000FF"/>
+          <w:kern w:val="0"/>
+          <w:sz w:val="23"/>
+          <w:szCs w:val="23"/>
+          <w:lang w:eastAsia="en-IN"/>
+          <w14:ligatures w14:val="none"/>
+        </w:rPr>
+        <w:t>SELECT</w:t>
+      </w:r>
+      <w:r>
         <w:rPr>
           <w:rFonts w:ascii="Consolas" w:eastAsia="Times New Roman" w:hAnsi="Consolas" w:cs="Times New Roman"/>
           <w:color w:val="000000"/>
@@ -16016,6 +15898,22 @@
           <w:lang w:eastAsia="en-IN"/>
           <w14:ligatures w14:val="none"/>
         </w:rPr>
+        <w:t xml:space="preserve"> clientList.*</w:t>
+      </w:r>
+    </w:p>
+    <w:p>
+      <w:pPr>
+        <w:shd w:val="clear" w:color="auto" w:fill="FFFFFF"/>
+        <w:spacing w:after="0" w:line="300" w:lineRule="atLeast"/>
+        <w:rPr>
+          <w:rFonts w:ascii="Consolas" w:eastAsia="Times New Roman" w:hAnsi="Consolas" w:cs="Times New Roman"/>
+          <w:color w:val="000000"/>
+          <w:kern w:val="0"/>
+          <w:sz w:val="23"/>
+          <w:szCs w:val="23"/>
+          <w:lang w:eastAsia="en-IN"/>
+          <w14:ligatures w14:val="none"/>
+        </w:rPr>
       </w:pPr>
       <w:r>
         <w:rPr>
@@ -16027,7 +15925,7 @@
           <w:lang w:eastAsia="en-IN"/>
           <w14:ligatures w14:val="none"/>
         </w:rPr>
-        <w:t>SELECT</w:t>
+        <w:t>FROM</w:t>
       </w:r>
       <w:r>
         <w:rPr>
@@ -16039,7 +15937,7 @@
           <w:lang w:eastAsia="en-IN"/>
           <w14:ligatures w14:val="none"/>
         </w:rPr>
-        <w:t xml:space="preserve"> clientList.*</w:t>
+        <w:t xml:space="preserve"> clientList</w:t>
       </w:r>
     </w:p>
     <w:p>
@@ -16066,7 +15964,7 @@
           <w:lang w:eastAsia="en-IN"/>
           <w14:ligatures w14:val="none"/>
         </w:rPr>
-        <w:t>FROM</w:t>
+        <w:t>WHERE</w:t>
       </w:r>
       <w:r>
         <w:rPr>
@@ -16078,61 +15976,8 @@
           <w:lang w:eastAsia="en-IN"/>
           <w14:ligatures w14:val="none"/>
         </w:rPr>
-        <w:t xml:space="preserve"> clientList</w:t>
-      </w:r>
-    </w:p>
-    <w:p>
-      <w:pPr>
-        <w:shd w:val="clear" w:color="auto" w:fill="FFFFFF"/>
-        <w:spacing w:after="0" w:line="300" w:lineRule="atLeast"/>
-        <w:rPr>
-          <w:rFonts w:ascii="Consolas" w:eastAsia="Times New Roman" w:hAnsi="Consolas" w:cs="Times New Roman"/>
-          <w:color w:val="000000"/>
-          <w:kern w:val="0"/>
-          <w:sz w:val="23"/>
-          <w:szCs w:val="23"/>
-          <w:lang w:eastAsia="en-IN"/>
-          <w14:ligatures w14:val="none"/>
-        </w:rPr>
-      </w:pPr>
-      <w:r>
-        <w:rPr>
-          <w:rFonts w:ascii="Consolas" w:eastAsia="Times New Roman" w:hAnsi="Consolas" w:cs="Times New Roman"/>
-          <w:color w:val="0000FF"/>
-          <w:kern w:val="0"/>
-          <w:sz w:val="23"/>
-          <w:szCs w:val="23"/>
-          <w:lang w:eastAsia="en-IN"/>
-          <w14:ligatures w14:val="none"/>
-        </w:rPr>
-        <w:t>WHERE</w:t>
-      </w:r>
-      <w:r>
-        <w:rPr>
-          <w:rFonts w:ascii="Consolas" w:eastAsia="Times New Roman" w:hAnsi="Consolas" w:cs="Times New Roman"/>
-          <w:color w:val="000000"/>
-          <w:kern w:val="0"/>
-          <w:sz w:val="23"/>
-          <w:szCs w:val="23"/>
-          <w:lang w:eastAsia="en-IN"/>
-          <w14:ligatures w14:val="none"/>
-        </w:rPr>
-        <w:t xml:space="preserve"> (((clientList.ClientID) = [ClientID])</w:t>
-      </w:r>
-      <w:proofErr w:type="gramStart"/>
-      <w:r>
-        <w:rPr>
-          <w:rFonts w:ascii="Consolas" w:eastAsia="Times New Roman" w:hAnsi="Consolas" w:cs="Times New Roman"/>
-          <w:color w:val="000000"/>
-          <w:kern w:val="0"/>
-          <w:sz w:val="23"/>
-          <w:szCs w:val="23"/>
-          <w:lang w:eastAsia="en-IN"/>
-          <w14:ligatures w14:val="none"/>
-        </w:rPr>
-        <w:t>);</w:t>
-      </w:r>
-      <w:proofErr w:type="gramEnd"/>
+        <w:t xml:space="preserve"> (((clientList.ClientID) = [ClientID]));</w:t>
+      </w:r>
     </w:p>
     <w:p/>
     <w:p>
@@ -16493,7 +16338,6 @@
         </w:rPr>
         <w:t>"7757184256"</w:t>
       </w:r>
-      <w:proofErr w:type="gramStart"/>
       <w:r>
         <w:rPr>
           <w:rFonts w:ascii="Consolas" w:eastAsia="Times New Roman" w:hAnsi="Consolas" w:cs="Times New Roman"/>
@@ -16506,7 +16350,6 @@
         </w:rPr>
         <w:t>);</w:t>
       </w:r>
-      <w:proofErr w:type="gramEnd"/>
     </w:p>
     <w:p/>
     <w:p>
@@ -16792,7 +16635,6 @@
         </w:rPr>
         <w:t>"7757185698"</w:t>
       </w:r>
-      <w:proofErr w:type="gramStart"/>
       <w:r>
         <w:rPr>
           <w:rFonts w:ascii="Consolas" w:eastAsia="Times New Roman" w:hAnsi="Consolas" w:cs="Times New Roman"/>
@@ -16805,7 +16647,6 @@
         </w:rPr>
         <w:t>);</w:t>
       </w:r>
-      <w:proofErr w:type="gramEnd"/>
     </w:p>
     <w:p/>
     <w:p>
@@ -17037,20 +16878,7 @@
           <w:lang w:eastAsia="en-IN"/>
           <w14:ligatures w14:val="none"/>
         </w:rPr>
-        <w:t>"1</w:t>
-      </w:r>
-      <w:proofErr w:type="gramStart"/>
-      <w:r>
-        <w:rPr>
-          <w:rFonts w:ascii="Consolas" w:eastAsia="Times New Roman" w:hAnsi="Consolas" w:cs="Times New Roman"/>
-          <w:color w:val="A31515"/>
-          <w:kern w:val="0"/>
-          <w:sz w:val="23"/>
-          <w:szCs w:val="23"/>
-          <w:lang w:eastAsia="en-IN"/>
-          <w14:ligatures w14:val="none"/>
-        </w:rPr>
-        <w:t>"</w:t>
+        <w:t>"1"</w:t>
       </w:r>
       <w:r>
         <w:rPr>
@@ -17064,7 +16892,6 @@
         </w:rPr>
         <w:t>;</w:t>
       </w:r>
-      <w:proofErr w:type="gramEnd"/>
     </w:p>
     <w:p/>
     <w:p>
@@ -17296,20 +17123,7 @@
           <w:lang w:eastAsia="en-IN"/>
           <w14:ligatures w14:val="none"/>
         </w:rPr>
-        <w:t>"6</w:t>
-      </w:r>
-      <w:proofErr w:type="gramStart"/>
-      <w:r>
-        <w:rPr>
-          <w:rFonts w:ascii="Consolas" w:eastAsia="Times New Roman" w:hAnsi="Consolas" w:cs="Times New Roman"/>
-          <w:color w:val="A31515"/>
-          <w:kern w:val="0"/>
-          <w:sz w:val="23"/>
-          <w:szCs w:val="23"/>
-          <w:lang w:eastAsia="en-IN"/>
-          <w14:ligatures w14:val="none"/>
-        </w:rPr>
-        <w:t>"</w:t>
+        <w:t>"6"</w:t>
       </w:r>
       <w:r>
         <w:rPr>
@@ -17323,7 +17137,6 @@
         </w:rPr>
         <w:t>;</w:t>
       </w:r>
-      <w:proofErr w:type="gramEnd"/>
     </w:p>
     <w:p>
       <w:pPr>
@@ -17603,20 +17416,7 @@
           <w:lang w:eastAsia="en-IN"/>
           <w14:ligatures w14:val="none"/>
         </w:rPr>
-        <w:t>"2</w:t>
-      </w:r>
-      <w:proofErr w:type="gramStart"/>
-      <w:r>
-        <w:rPr>
-          <w:rFonts w:ascii="Consolas" w:eastAsia="Times New Roman" w:hAnsi="Consolas" w:cs="Times New Roman"/>
-          <w:color w:val="A31515"/>
-          <w:kern w:val="0"/>
-          <w:sz w:val="23"/>
-          <w:szCs w:val="23"/>
-          <w:lang w:eastAsia="en-IN"/>
-          <w14:ligatures w14:val="none"/>
-        </w:rPr>
-        <w:t>"</w:t>
+        <w:t>"2"</w:t>
       </w:r>
       <w:r>
         <w:rPr>
@@ -17630,7 +17430,6 @@
         </w:rPr>
         <w:t>;</w:t>
       </w:r>
-      <w:proofErr w:type="gramEnd"/>
     </w:p>
     <w:p/>
     <w:p>
@@ -17879,7 +17678,6 @@
         </w:rPr>
         <w:t xml:space="preserve"> ServiceProvidedID = </w:t>
       </w:r>
-      <w:proofErr w:type="gramStart"/>
       <w:r>
         <w:rPr>
           <w:rFonts w:ascii="Consolas" w:eastAsia="Times New Roman" w:hAnsi="Consolas" w:cs="Times New Roman"/>
@@ -17904,7 +17702,6 @@
         </w:rPr>
         <w:t>;</w:t>
       </w:r>
-      <w:proofErr w:type="gramEnd"/>
     </w:p>
     <w:p/>
     <w:p>
@@ -19016,15 +18813,7 @@
         <w:jc w:val="both"/>
       </w:pPr>
       <w:r>
-        <w:t xml:space="preserve">Click on Next, and it shows what to display inside the button. We have couple options, </w:t>
-      </w:r>
-      <w:proofErr w:type="gramStart"/>
-      <w:r>
-        <w:t>Display</w:t>
-      </w:r>
-      <w:proofErr w:type="gramEnd"/>
-      <w:r>
-        <w:t xml:space="preserve"> a pre-built icon or use a custom image from computer or just show the text.  </w:t>
+        <w:t xml:space="preserve">Click on Next, and it shows what to display inside the button. We have couple options, Display a pre-built icon or use a custom image from computer or just show the text.  </w:t>
       </w:r>
     </w:p>
     <w:p>
@@ -19534,15 +19323,7 @@
         <w:jc w:val="both"/>
       </w:pPr>
       <w:r>
-        <w:t xml:space="preserve">To add a new entry to vertical tab, </w:t>
-      </w:r>
-      <w:proofErr w:type="gramStart"/>
-      <w:r>
-        <w:t>We</w:t>
-      </w:r>
-      <w:proofErr w:type="gramEnd"/>
-      <w:r>
-        <w:t xml:space="preserve"> need to drag and drop a form from the Access Object Explorer and drop. </w:t>
+        <w:t xml:space="preserve">To add a new entry to vertical tab, We need to drag and drop a form from the Access Object Explorer and drop. </w:t>
       </w:r>
     </w:p>
     <w:p>
@@ -26669,7 +26450,6 @@
   <w:style w:type="character" w:default="1" w:styleId="DefaultParagraphFont">
     <w:name w:val="Default Paragraph Font"/>
     <w:uiPriority w:val="1"/>
-    <w:semiHidden/>
     <w:unhideWhenUsed/>
   </w:style>
   <w:style w:type="table" w:default="1" w:styleId="TableNormal">

</xml_diff>